<commit_message>
CDP & design spec deliverables for sprint 21
</commit_message>
<xml_diff>
--- a/Documentation/PR_System_Administration_Guide.docx
+++ b/Documentation/PR_System_Administration_Guide.docx
@@ -11,6 +11,8 @@
         </w:rPr>
       </w:pPr>
       <w:bookmarkStart w:id="0" w:name="_Toc205632711"/>
+      <w:bookmarkStart w:id="1" w:name="_GoBack"/>
+      <w:bookmarkEnd w:id="1"/>
       <w:r>
         <w:rPr>
           <w:sz w:val="40"/>
@@ -228,9 +230,12 @@
       <w:pPr>
         <w:pStyle w:val="InstructionalText1"/>
         <w:sectPr>
-          <w:headerReference w:type="default" r:id="rId15"/>
-          <w:footerReference w:type="even" r:id="rId16"/>
-          <w:footerReference w:type="first" r:id="rId17"/>
+          <w:headerReference w:type="even" r:id="rId15"/>
+          <w:headerReference w:type="default" r:id="rId16"/>
+          <w:footerReference w:type="even" r:id="rId17"/>
+          <w:footerReference w:type="default" r:id="rId18"/>
+          <w:headerReference w:type="first" r:id="rId19"/>
+          <w:footerReference w:type="first" r:id="rId20"/>
           <w:pgSz w:w="12240" w:h="15840" w:code="1"/>
           <w:pgMar w:top="1440" w:right="1440" w:bottom="1440" w:left="1440" w:header="720" w:footer="720" w:gutter="0"/>
           <w:pgNumType w:start="1"/>
@@ -292,8 +297,8 @@
                 <w:rFonts w:ascii="Times New Roman" w:hAnsi="Times New Roman" w:cs="Times New Roman"/>
               </w:rPr>
             </w:pPr>
-            <w:bookmarkStart w:id="1" w:name="ColumnTitle_01"/>
-            <w:bookmarkEnd w:id="1"/>
+            <w:bookmarkStart w:id="2" w:name="ColumnTitle_01"/>
+            <w:bookmarkEnd w:id="2"/>
             <w:r>
               <w:rPr>
                 <w:rFonts w:ascii="Times New Roman" w:hAnsi="Times New Roman" w:cs="Times New Roman"/>
@@ -534,16 +539,8 @@
               <w:rPr>
                 <w:rFonts w:ascii="Times New Roman" w:hAnsi="Times New Roman" w:cs="Times New Roman"/>
               </w:rPr>
-              <w:t xml:space="preserve">Andal FeQuiere and Bill </w:t>
-            </w:r>
-            <w:proofErr w:type="spellStart"/>
-            <w:r>
-              <w:rPr>
-                <w:rFonts w:ascii="Times New Roman" w:hAnsi="Times New Roman" w:cs="Times New Roman"/>
-              </w:rPr>
-              <w:t>Balshem</w:t>
-            </w:r>
-            <w:proofErr w:type="spellEnd"/>
+              <w:t>Andal FeQuiere and Bill Balshem</w:t>
+            </w:r>
           </w:p>
         </w:tc>
       </w:tr>
@@ -636,30 +633,8 @@
               <w:rPr>
                 <w:rFonts w:ascii="Times New Roman" w:hAnsi="Times New Roman" w:cs="Times New Roman"/>
               </w:rPr>
-              <w:t xml:space="preserve">Matthew Robinson and </w:t>
-            </w:r>
-            <w:proofErr w:type="spellStart"/>
-            <w:r>
-              <w:rPr>
-                <w:rFonts w:ascii="Times New Roman" w:hAnsi="Times New Roman" w:cs="Times New Roman"/>
-              </w:rPr>
-              <w:t>Radina</w:t>
-            </w:r>
-            <w:proofErr w:type="spellEnd"/>
-            <w:r>
-              <w:rPr>
-                <w:rFonts w:ascii="Times New Roman" w:hAnsi="Times New Roman" w:cs="Times New Roman"/>
-              </w:rPr>
-              <w:t xml:space="preserve"> </w:t>
-            </w:r>
-            <w:proofErr w:type="spellStart"/>
-            <w:r>
-              <w:rPr>
-                <w:rFonts w:ascii="Times New Roman" w:hAnsi="Times New Roman" w:cs="Times New Roman"/>
-              </w:rPr>
-              <w:t>Ivanova</w:t>
-            </w:r>
-            <w:proofErr w:type="spellEnd"/>
+              <w:t>Matthew Robinson and Radina Ivanova</w:t>
+            </w:r>
           </w:p>
         </w:tc>
       </w:tr>
@@ -691,15 +666,12 @@
       <w:r>
         <w:br w:type="page"/>
       </w:r>
-      <w:bookmarkStart w:id="2" w:name="_GoBack"/>
-      <w:bookmarkEnd w:id="2"/>
     </w:p>
     <w:p>
       <w:pPr>
         <w:pStyle w:val="Title2"/>
       </w:pPr>
       <w:r>
-        <w:lastRenderedPageBreak/>
         <w:t>Table of Contents</w:t>
       </w:r>
     </w:p>
@@ -5126,7 +5098,7 @@
       <w:pPr>
         <w:pStyle w:val="TOC1"/>
         <w:sectPr>
-          <w:footerReference w:type="default" r:id="rId18"/>
+          <w:footerReference w:type="default" r:id="rId21"/>
           <w:type w:val="oddPage"/>
           <w:pgSz w:w="12240" w:h="15840" w:code="1"/>
           <w:pgMar w:top="1440" w:right="1440" w:bottom="1440" w:left="1440" w:header="720" w:footer="720" w:gutter="0"/>
@@ -5146,7 +5118,6 @@
       <w:bookmarkStart w:id="3" w:name="_Toc420661212"/>
       <w:bookmarkEnd w:id="0"/>
       <w:r>
-        <w:lastRenderedPageBreak/>
         <w:t>System Business and Operational Description</w:t>
       </w:r>
       <w:bookmarkEnd w:id="3"/>
@@ -5259,13 +5230,8 @@
         </w:numPr>
       </w:pPr>
       <w:r>
-        <w:t xml:space="preserve">Dr. Robert </w:t>
-      </w:r>
-      <w:proofErr w:type="spellStart"/>
-      <w:r>
-        <w:t>Bossarte</w:t>
-      </w:r>
-      <w:proofErr w:type="spellEnd"/>
+        <w:t>Dr. Robert Bossarte</w:t>
+      </w:r>
     </w:p>
     <w:p>
       <w:pPr>
@@ -5406,11 +5372,7 @@
         <w:t xml:space="preserve">.  However, the system’s unique ability to identify and report </w:t>
       </w:r>
       <w:r>
-        <w:t xml:space="preserve">Veterans at an increased risk for suicidal </w:t>
-      </w:r>
-      <w:r>
-        <w:lastRenderedPageBreak/>
-        <w:t>ideation or</w:t>
+        <w:t>Veterans at an increased risk for suicidal ideation or</w:t>
       </w:r>
       <w:r>
         <w:t xml:space="preserve"> o</w:t>
@@ -5620,7 +5582,7 @@
                     </pic:cNvPicPr>
                   </pic:nvPicPr>
                   <pic:blipFill>
-                    <a:blip r:embed="rId19" cstate="print">
+                    <a:blip r:embed="rId22" cstate="print">
                       <a:extLst>
                         <a:ext uri="{28A0092B-C50C-407E-A947-70E740481C1C}">
                           <a14:useLocalDpi xmlns:a14="http://schemas.microsoft.com/office/drawing/2010/main" val="0"/>
@@ -5659,14 +5621,27 @@
       <w:r>
         <w:t xml:space="preserve"> </w:t>
       </w:r>
-      <w:fldSimple w:instr=" SEQ Figure \* ARABIC ">
-        <w:r>
-          <w:rPr>
-            <w:noProof/>
-          </w:rPr>
-          <w:t>1</w:t>
-        </w:r>
-      </w:fldSimple>
+      <w:r>
+        <w:fldChar w:fldCharType="begin"/>
+      </w:r>
+      <w:r>
+        <w:instrText xml:space="preserve"> SEQ Figure \* ARABIC </w:instrText>
+      </w:r>
+      <w:r>
+        <w:fldChar w:fldCharType="separate"/>
+      </w:r>
+      <w:r>
+        <w:rPr>
+          <w:noProof/>
+        </w:rPr>
+        <w:t>1</w:t>
+      </w:r>
+      <w:r>
+        <w:rPr>
+          <w:noProof/>
+        </w:rPr>
+        <w:fldChar w:fldCharType="end"/>
+      </w:r>
       <w:bookmarkEnd w:id="6"/>
       <w:r>
         <w:rPr>
@@ -5744,7 +5719,6 @@
         <w:rPr>
           <w:noProof/>
         </w:rPr>
-        <w:lastRenderedPageBreak/>
         <w:drawing>
           <wp:inline distT="0" distB="0" distL="0" distR="0" wp14:anchorId="3823BF09" wp14:editId="4E648FE4">
             <wp:extent cx="5943600" cy="4277360"/>
@@ -5761,7 +5735,7 @@
                     <pic:cNvPicPr/>
                   </pic:nvPicPr>
                   <pic:blipFill>
-                    <a:blip r:embed="rId20"/>
+                    <a:blip r:embed="rId23"/>
                     <a:stretch>
                       <a:fillRect/>
                     </a:stretch>
@@ -5790,14 +5764,27 @@
       <w:r>
         <w:t xml:space="preserve">Figure </w:t>
       </w:r>
-      <w:fldSimple w:instr=" SEQ Figure \* ARABIC ">
-        <w:r>
-          <w:rPr>
-            <w:noProof/>
-          </w:rPr>
-          <w:t>3</w:t>
-        </w:r>
-      </w:fldSimple>
+      <w:r>
+        <w:fldChar w:fldCharType="begin"/>
+      </w:r>
+      <w:r>
+        <w:instrText xml:space="preserve"> SEQ Figure \* ARABIC </w:instrText>
+      </w:r>
+      <w:r>
+        <w:fldChar w:fldCharType="separate"/>
+      </w:r>
+      <w:r>
+        <w:rPr>
+          <w:noProof/>
+        </w:rPr>
+        <w:t>3</w:t>
+      </w:r>
+      <w:r>
+        <w:rPr>
+          <w:noProof/>
+        </w:rPr>
+        <w:fldChar w:fldCharType="end"/>
+      </w:r>
       <w:r>
         <w:t>: IRDS Interface Overview</w:t>
       </w:r>
@@ -5843,14 +5830,27 @@
       <w:r>
         <w:t xml:space="preserve">Figure </w:t>
       </w:r>
-      <w:fldSimple w:instr=" SEQ Figure \* ARABIC ">
-        <w:r>
-          <w:rPr>
-            <w:noProof/>
-          </w:rPr>
-          <w:t>4</w:t>
-        </w:r>
-      </w:fldSimple>
+      <w:r>
+        <w:fldChar w:fldCharType="begin"/>
+      </w:r>
+      <w:r>
+        <w:instrText xml:space="preserve"> SEQ Figure \* ARABIC </w:instrText>
+      </w:r>
+      <w:r>
+        <w:fldChar w:fldCharType="separate"/>
+      </w:r>
+      <w:r>
+        <w:rPr>
+          <w:noProof/>
+        </w:rPr>
+        <w:t>4</w:t>
+      </w:r>
+      <w:r>
+        <w:rPr>
+          <w:noProof/>
+        </w:rPr>
+        <w:fldChar w:fldCharType="end"/>
+      </w:r>
       <w:r>
         <w:rPr>
           <w:noProof/>
@@ -5937,7 +5937,6 @@
                 <w:b/>
                 <w:szCs w:val="22"/>
               </w:rPr>
-              <w:lastRenderedPageBreak/>
               <w:t>Type</w:t>
             </w:r>
           </w:p>
@@ -6346,14 +6345,27 @@
       <w:r>
         <w:t xml:space="preserve">Table </w:t>
       </w:r>
-      <w:fldSimple w:instr=" SEQ Table \* ARABIC ">
-        <w:r>
-          <w:rPr>
-            <w:noProof/>
-          </w:rPr>
-          <w:t>1</w:t>
-        </w:r>
-      </w:fldSimple>
+      <w:r>
+        <w:fldChar w:fldCharType="begin"/>
+      </w:r>
+      <w:r>
+        <w:instrText xml:space="preserve"> SEQ Table \* ARABIC </w:instrText>
+      </w:r>
+      <w:r>
+        <w:fldChar w:fldCharType="separate"/>
+      </w:r>
+      <w:r>
+        <w:rPr>
+          <w:noProof/>
+        </w:rPr>
+        <w:t>1</w:t>
+      </w:r>
+      <w:r>
+        <w:rPr>
+          <w:noProof/>
+        </w:rPr>
+        <w:fldChar w:fldCharType="end"/>
+      </w:r>
       <w:r>
         <w:t xml:space="preserve">: </w:t>
       </w:r>
@@ -6508,7 +6520,7 @@
                     </pic:cNvPicPr>
                   </pic:nvPicPr>
                   <pic:blipFill>
-                    <a:blip r:embed="rId21" cstate="print">
+                    <a:blip r:embed="rId24" cstate="print">
                       <a:extLst>
                         <a:ext uri="{28A0092B-C50C-407E-A947-70E740481C1C}">
                           <a14:useLocalDpi xmlns:a14="http://schemas.microsoft.com/office/drawing/2010/main" val="0"/>
@@ -6910,7 +6922,6 @@
                 <w:i w:val="0"/>
                 <w:color w:val="auto"/>
               </w:rPr>
-              <w:lastRenderedPageBreak/>
               <w:t>Reach DB</w:t>
             </w:r>
           </w:p>
@@ -7099,14 +7110,27 @@
       <w:r>
         <w:t xml:space="preserve">Table </w:t>
       </w:r>
-      <w:fldSimple w:instr=" SEQ Table \* ARABIC ">
-        <w:r>
-          <w:rPr>
-            <w:noProof/>
-          </w:rPr>
-          <w:t>3</w:t>
-        </w:r>
-      </w:fldSimple>
+      <w:r>
+        <w:fldChar w:fldCharType="begin"/>
+      </w:r>
+      <w:r>
+        <w:instrText xml:space="preserve"> SEQ Table \* ARABIC </w:instrText>
+      </w:r>
+      <w:r>
+        <w:fldChar w:fldCharType="separate"/>
+      </w:r>
+      <w:r>
+        <w:rPr>
+          <w:noProof/>
+        </w:rPr>
+        <w:t>3</w:t>
+      </w:r>
+      <w:r>
+        <w:rPr>
+          <w:noProof/>
+        </w:rPr>
+        <w:fldChar w:fldCharType="end"/>
+      </w:r>
       <w:r>
         <w:t xml:space="preserve">: </w:t>
       </w:r>
@@ -7588,7 +7612,6 @@
       </w:pPr>
       <w:bookmarkStart w:id="12" w:name="_Toc420661220"/>
       <w:r>
-        <w:lastRenderedPageBreak/>
         <w:t>Routine Operations</w:t>
       </w:r>
       <w:bookmarkEnd w:id="12"/>
@@ -8116,7 +8139,6 @@
       </w:pPr>
       <w:bookmarkStart w:id="15" w:name="_Toc420661223"/>
       <w:r>
-        <w:lastRenderedPageBreak/>
         <w:t>System Shut-down</w:t>
       </w:r>
       <w:bookmarkEnd w:id="15"/>
@@ -8178,15 +8200,7 @@
         <w:pStyle w:val="BodyText"/>
       </w:pPr>
       <w:r>
-        <w:t>The IRDS development team has the option create a backup to disk on the data (</w:t>
-      </w:r>
-      <w:proofErr w:type="gramStart"/>
-      <w:r>
-        <w:t>E:</w:t>
-      </w:r>
-      <w:proofErr w:type="gramEnd"/>
-      <w:r>
-        <w:t xml:space="preserve">) drive when necessary, such as when updates are being applied to production database. In the event that an issue occurs. The database can quickly be restored from backup saved to disk.  </w:t>
+        <w:t xml:space="preserve">The IRDS development team has the option create a backup to disk on the data (E:) drive when necessary, such as when updates are being applied to production database. In the event that an issue occurs. The database can quickly be restored from backup saved to disk.  </w:t>
       </w:r>
     </w:p>
     <w:p>
@@ -8210,15 +8224,7 @@
         <w:t>IRDS</w:t>
       </w:r>
       <w:r>
-        <w:t xml:space="preserve"> server provides </w:t>
-      </w:r>
-      <w:proofErr w:type="spellStart"/>
-      <w:r>
-        <w:t>RAIDed</w:t>
-      </w:r>
-      <w:proofErr w:type="spellEnd"/>
-      <w:r>
-        <w:t xml:space="preserve"> storage and a rolling backup system for safeguarding backups locally, but relocating backups to SAN or other storage per VA IT guidelines provides additional safety and redundancy. External/redundant storage by IT is beyond the scope of this document.</w:t>
+        <w:t xml:space="preserve"> server provides RAIDed storage and a rolling backup system for safeguarding backups locally, but relocating backups to SAN or other storage per VA IT guidelines provides additional safety and redundancy. External/redundant storage by IT is beyond the scope of this document.</w:t>
       </w:r>
     </w:p>
     <w:p>
@@ -8587,7 +8593,6 @@
       </w:pPr>
       <w:bookmarkStart w:id="19" w:name="_Toc420661230"/>
       <w:r>
-        <w:lastRenderedPageBreak/>
         <w:t>Identity Management</w:t>
       </w:r>
       <w:bookmarkEnd w:id="19"/>
@@ -8871,14 +8876,27 @@
       <w:r>
         <w:t xml:space="preserve">Table </w:t>
       </w:r>
-      <w:fldSimple w:instr=" SEQ Table \* ARABIC ">
-        <w:r>
-          <w:rPr>
-            <w:noProof/>
-          </w:rPr>
-          <w:t>10</w:t>
-        </w:r>
-      </w:fldSimple>
+      <w:r>
+        <w:fldChar w:fldCharType="begin"/>
+      </w:r>
+      <w:r>
+        <w:instrText xml:space="preserve"> SEQ Table \* ARABIC </w:instrText>
+      </w:r>
+      <w:r>
+        <w:fldChar w:fldCharType="separate"/>
+      </w:r>
+      <w:r>
+        <w:rPr>
+          <w:noProof/>
+        </w:rPr>
+        <w:t>10</w:t>
+      </w:r>
+      <w:r>
+        <w:rPr>
+          <w:noProof/>
+        </w:rPr>
+        <w:fldChar w:fldCharType="end"/>
+      </w:r>
       <w:r>
         <w:t xml:space="preserve">: </w:t>
       </w:r>
@@ -9021,7 +9039,6 @@
               <w:keepNext/>
             </w:pPr>
             <w:r>
-              <w:lastRenderedPageBreak/>
               <w:t>Concern</w:t>
             </w:r>
           </w:p>
@@ -9159,14 +9176,27 @@
       <w:r>
         <w:t xml:space="preserve">Table </w:t>
       </w:r>
-      <w:fldSimple w:instr=" SEQ Table \* ARABIC ">
-        <w:r>
-          <w:rPr>
-            <w:noProof/>
-          </w:rPr>
-          <w:t>11</w:t>
-        </w:r>
-      </w:fldSimple>
+      <w:r>
+        <w:fldChar w:fldCharType="begin"/>
+      </w:r>
+      <w:r>
+        <w:instrText xml:space="preserve"> SEQ Table \* ARABIC </w:instrText>
+      </w:r>
+      <w:r>
+        <w:fldChar w:fldCharType="separate"/>
+      </w:r>
+      <w:r>
+        <w:rPr>
+          <w:noProof/>
+        </w:rPr>
+        <w:t>11</w:t>
+      </w:r>
+      <w:r>
+        <w:rPr>
+          <w:noProof/>
+        </w:rPr>
+        <w:fldChar w:fldCharType="end"/>
+      </w:r>
       <w:r>
         <w:t>: Application Status C</w:t>
       </w:r>
@@ -9449,14 +9479,27 @@
       <w:r>
         <w:t xml:space="preserve">Table </w:t>
       </w:r>
-      <w:fldSimple w:instr=" SEQ Table \* ARABIC ">
-        <w:r>
-          <w:rPr>
-            <w:noProof/>
-          </w:rPr>
-          <w:t>12</w:t>
-        </w:r>
-      </w:fldSimple>
+      <w:r>
+        <w:fldChar w:fldCharType="begin"/>
+      </w:r>
+      <w:r>
+        <w:instrText xml:space="preserve"> SEQ Table \* ARABIC </w:instrText>
+      </w:r>
+      <w:r>
+        <w:fldChar w:fldCharType="separate"/>
+      </w:r>
+      <w:r>
+        <w:rPr>
+          <w:noProof/>
+        </w:rPr>
+        <w:t>12</w:t>
+      </w:r>
+      <w:r>
+        <w:rPr>
+          <w:noProof/>
+        </w:rPr>
+        <w:fldChar w:fldCharType="end"/>
+      </w:r>
       <w:r>
         <w:t>: Performance T</w:t>
       </w:r>
@@ -9608,7 +9651,6 @@
               <w:pStyle w:val="BodyText"/>
             </w:pPr>
             <w:r>
-              <w:lastRenderedPageBreak/>
               <w:t>Concurrent users</w:t>
             </w:r>
             <w:r>
@@ -9672,14 +9714,27 @@
       <w:r>
         <w:t xml:space="preserve">Table </w:t>
       </w:r>
-      <w:fldSimple w:instr=" SEQ Table \* ARABIC ">
-        <w:r>
-          <w:rPr>
-            <w:noProof/>
-          </w:rPr>
-          <w:t>14</w:t>
-        </w:r>
-      </w:fldSimple>
+      <w:r>
+        <w:fldChar w:fldCharType="begin"/>
+      </w:r>
+      <w:r>
+        <w:instrText xml:space="preserve"> SEQ Table \* ARABIC </w:instrText>
+      </w:r>
+      <w:r>
+        <w:fldChar w:fldCharType="separate"/>
+      </w:r>
+      <w:r>
+        <w:rPr>
+          <w:noProof/>
+        </w:rPr>
+        <w:t>14</w:t>
+      </w:r>
+      <w:r>
+        <w:rPr>
+          <w:noProof/>
+        </w:rPr>
+        <w:fldChar w:fldCharType="end"/>
+      </w:r>
       <w:r>
         <w:t>: Critical M</w:t>
       </w:r>
@@ -9853,14 +9908,27 @@
       <w:r>
         <w:t xml:space="preserve">Table </w:t>
       </w:r>
-      <w:fldSimple w:instr=" SEQ Table \* ARABIC ">
-        <w:r>
-          <w:rPr>
-            <w:noProof/>
-          </w:rPr>
-          <w:t>15</w:t>
-        </w:r>
-      </w:fldSimple>
+      <w:r>
+        <w:fldChar w:fldCharType="begin"/>
+      </w:r>
+      <w:r>
+        <w:instrText xml:space="preserve"> SEQ Table \* ARABIC </w:instrText>
+      </w:r>
+      <w:r>
+        <w:fldChar w:fldCharType="separate"/>
+      </w:r>
+      <w:r>
+        <w:rPr>
+          <w:noProof/>
+        </w:rPr>
+        <w:t>15</w:t>
+      </w:r>
+      <w:r>
+        <w:rPr>
+          <w:noProof/>
+        </w:rPr>
+        <w:fldChar w:fldCharType="end"/>
+      </w:r>
       <w:r>
         <w:t xml:space="preserve">: </w:t>
       </w:r>
@@ -9947,7 +10015,6 @@
       </w:pPr>
       <w:bookmarkStart w:id="28" w:name="_Toc420661239"/>
       <w:r>
-        <w:lastRenderedPageBreak/>
         <w:t>Exception Handling</w:t>
       </w:r>
       <w:bookmarkEnd w:id="28"/>
@@ -10142,14 +10209,27 @@
       <w:r>
         <w:t xml:space="preserve">Table </w:t>
       </w:r>
-      <w:fldSimple w:instr=" SEQ Table \* ARABIC ">
-        <w:r>
-          <w:rPr>
-            <w:noProof/>
-          </w:rPr>
-          <w:t>16</w:t>
-        </w:r>
-      </w:fldSimple>
+      <w:r>
+        <w:fldChar w:fldCharType="begin"/>
+      </w:r>
+      <w:r>
+        <w:instrText xml:space="preserve"> SEQ Table \* ARABIC </w:instrText>
+      </w:r>
+      <w:r>
+        <w:fldChar w:fldCharType="separate"/>
+      </w:r>
+      <w:r>
+        <w:rPr>
+          <w:noProof/>
+        </w:rPr>
+        <w:t>16</w:t>
+      </w:r>
+      <w:r>
+        <w:rPr>
+          <w:noProof/>
+        </w:rPr>
+        <w:fldChar w:fldCharType="end"/>
+      </w:r>
       <w:r>
         <w:t>: Types of E</w:t>
       </w:r>
@@ -10321,7 +10401,6 @@
               <w:pStyle w:val="BodyText"/>
             </w:pPr>
             <w:r>
-              <w:lastRenderedPageBreak/>
               <w:t>Type</w:t>
             </w:r>
           </w:p>
@@ -10452,14 +10531,12 @@
             <w:r>
               <w:t xml:space="preserve">Set </w:t>
             </w:r>
-            <w:proofErr w:type="spellStart"/>
             <w:r>
               <w:rPr>
                 <w:i/>
               </w:rPr>
               <w:t>LoginAttemptCount</w:t>
             </w:r>
-            <w:proofErr w:type="spellEnd"/>
             <w:r>
               <w:t xml:space="preserve"> field in Users Table within the SQL Server Reach DB to a value of </w:t>
             </w:r>
@@ -10517,14 +10594,12 @@
             <w:r>
               <w:t xml:space="preserve">Set </w:t>
             </w:r>
-            <w:proofErr w:type="spellStart"/>
             <w:r>
               <w:rPr>
                 <w:i/>
               </w:rPr>
               <w:t>isActive</w:t>
             </w:r>
-            <w:proofErr w:type="spellEnd"/>
             <w:r>
               <w:t xml:space="preserve"> field in Users Table within the SQL Server Reach DB</w:t>
             </w:r>
@@ -10600,14 +10675,27 @@
       <w:r>
         <w:t xml:space="preserve">Table </w:t>
       </w:r>
-      <w:fldSimple w:instr=" SEQ Table \* ARABIC ">
-        <w:r>
-          <w:rPr>
-            <w:noProof/>
-          </w:rPr>
-          <w:t>17</w:t>
-        </w:r>
-      </w:fldSimple>
+      <w:r>
+        <w:fldChar w:fldCharType="begin"/>
+      </w:r>
+      <w:r>
+        <w:instrText xml:space="preserve"> SEQ Table \* ARABIC </w:instrText>
+      </w:r>
+      <w:r>
+        <w:fldChar w:fldCharType="separate"/>
+      </w:r>
+      <w:r>
+        <w:rPr>
+          <w:noProof/>
+        </w:rPr>
+        <w:t>17</w:t>
+      </w:r>
+      <w:r>
+        <w:rPr>
+          <w:noProof/>
+        </w:rPr>
+        <w:fldChar w:fldCharType="end"/>
+      </w:r>
       <w:r>
         <w:t>: Security E</w:t>
       </w:r>
@@ -10866,17 +10954,29 @@
         <w:jc w:val="center"/>
       </w:pPr>
       <w:r>
-        <w:lastRenderedPageBreak/>
         <w:t xml:space="preserve">Table </w:t>
       </w:r>
-      <w:fldSimple w:instr=" SEQ Table \* ARABIC ">
-        <w:r>
-          <w:rPr>
-            <w:noProof/>
-          </w:rPr>
-          <w:t>18</w:t>
-        </w:r>
-      </w:fldSimple>
+      <w:r>
+        <w:fldChar w:fldCharType="begin"/>
+      </w:r>
+      <w:r>
+        <w:instrText xml:space="preserve"> SEQ Table \* ARABIC </w:instrText>
+      </w:r>
+      <w:r>
+        <w:fldChar w:fldCharType="separate"/>
+      </w:r>
+      <w:r>
+        <w:rPr>
+          <w:noProof/>
+        </w:rPr>
+        <w:t>18</w:t>
+      </w:r>
+      <w:r>
+        <w:rPr>
+          <w:noProof/>
+        </w:rPr>
+        <w:fldChar w:fldCharType="end"/>
+      </w:r>
       <w:r>
         <w:t xml:space="preserve">: </w:t>
       </w:r>
@@ -10934,16 +11034,7 @@
     <w:p>
       <w:r>
         <w:tab/>
-      </w:r>
-      <w:proofErr w:type="spellStart"/>
-      <w:proofErr w:type="gramStart"/>
-      <w:r>
-        <w:t>gc</w:t>
-      </w:r>
-      <w:proofErr w:type="spellEnd"/>
-      <w:proofErr w:type="gramEnd"/>
-      <w:r>
-        <w:t xml:space="preserve"> d:\data\logs\logFileName.log –tail 100</w:t>
+        <w:t>gc d:\data\logs\logFileName.log –tail 100</w:t>
       </w:r>
     </w:p>
     <w:p/>
@@ -10955,16 +11046,7 @@
     <w:p>
       <w:r>
         <w:tab/>
-      </w:r>
-      <w:proofErr w:type="spellStart"/>
-      <w:proofErr w:type="gramStart"/>
-      <w:r>
-        <w:t>dir</w:t>
-      </w:r>
-      <w:proofErr w:type="spellEnd"/>
-      <w:proofErr w:type="gramEnd"/>
-      <w:r>
-        <w:t xml:space="preserve"> d:\data\logs\*.log | select-string “connection refused”</w:t>
+        <w:t>dir d:\data\logs\*.log | select-string “connection refused”</w:t>
       </w:r>
     </w:p>
     <w:p/>
@@ -11179,14 +11261,27 @@
       <w:r>
         <w:t xml:space="preserve">Table </w:t>
       </w:r>
-      <w:fldSimple w:instr=" SEQ Table \* ARABIC ">
-        <w:r>
-          <w:rPr>
-            <w:noProof/>
-          </w:rPr>
-          <w:t>19</w:t>
-        </w:r>
-      </w:fldSimple>
+      <w:r>
+        <w:fldChar w:fldCharType="begin"/>
+      </w:r>
+      <w:r>
+        <w:instrText xml:space="preserve"> SEQ Table \* ARABIC </w:instrText>
+      </w:r>
+      <w:r>
+        <w:fldChar w:fldCharType="separate"/>
+      </w:r>
+      <w:r>
+        <w:rPr>
+          <w:noProof/>
+        </w:rPr>
+        <w:t>19</w:t>
+      </w:r>
+      <w:r>
+        <w:rPr>
+          <w:noProof/>
+        </w:rPr>
+        <w:fldChar w:fldCharType="end"/>
+      </w:r>
       <w:r>
         <w:t>: Possible Concurrency I</w:t>
       </w:r>
@@ -11229,7 +11324,6 @@
       </w:pPr>
       <w:bookmarkStart w:id="34" w:name="_Toc420661245"/>
       <w:r>
-        <w:lastRenderedPageBreak/>
         <w:t>Application Error Logs</w:t>
       </w:r>
       <w:bookmarkEnd w:id="34"/>
@@ -11277,15 +11371,7 @@
         <w:t>D:\</w:t>
       </w:r>
       <w:r>
-        <w:t>Program Files\Microsoft SQL Server\MSSQL14_</w:t>
-      </w:r>
-      <w:proofErr w:type="gramStart"/>
-      <w:r>
-        <w:t>..</w:t>
-      </w:r>
-      <w:proofErr w:type="gramEnd"/>
-      <w:r>
-        <w:t>\MSSQL\Log\log.ini</w:t>
+        <w:t>Program Files\Microsoft SQL Server\MSSQL14_..\MSSQL\Log\log.ini</w:t>
       </w:r>
     </w:p>
     <w:p>
@@ -11437,15 +11523,7 @@
               <w:t>D:\</w:t>
             </w:r>
             <w:r>
-              <w:t xml:space="preserve"> Program Files\Microsoft SQL Server\MSSQL14_</w:t>
-            </w:r>
-            <w:proofErr w:type="gramStart"/>
-            <w:r>
-              <w:t>..</w:t>
-            </w:r>
-            <w:proofErr w:type="gramEnd"/>
-            <w:r>
-              <w:t>\MSSQL\Log</w:t>
+              <w:t xml:space="preserve"> Program Files\Microsoft SQL Server\MSSQL14_..\MSSQL\Log</w:t>
             </w:r>
           </w:p>
         </w:tc>
@@ -11512,14 +11590,27 @@
       <w:r>
         <w:t xml:space="preserve">Table </w:t>
       </w:r>
-      <w:fldSimple w:instr=" SEQ Table \* ARABIC ">
-        <w:r>
-          <w:rPr>
-            <w:noProof/>
-          </w:rPr>
-          <w:t>20</w:t>
-        </w:r>
-      </w:fldSimple>
+      <w:r>
+        <w:fldChar w:fldCharType="begin"/>
+      </w:r>
+      <w:r>
+        <w:instrText xml:space="preserve"> SEQ Table \* ARABIC </w:instrText>
+      </w:r>
+      <w:r>
+        <w:fldChar w:fldCharType="separate"/>
+      </w:r>
+      <w:r>
+        <w:rPr>
+          <w:noProof/>
+        </w:rPr>
+        <w:t>20</w:t>
+      </w:r>
+      <w:r>
+        <w:rPr>
+          <w:noProof/>
+        </w:rPr>
+        <w:fldChar w:fldCharType="end"/>
+      </w:r>
       <w:r>
         <w:t xml:space="preserve">: </w:t>
       </w:r>
@@ -11653,13 +11744,8 @@
             <w:pPr>
               <w:keepNext/>
             </w:pPr>
-            <w:proofErr w:type="spellStart"/>
-            <w:r>
-              <w:t>gc</w:t>
-            </w:r>
-            <w:proofErr w:type="spellEnd"/>
-            <w:r>
-              <w:t xml:space="preserve"> </w:t>
+            <w:r>
+              <w:t xml:space="preserve">gc </w:t>
             </w:r>
             <w:r>
               <w:t>*</w:t>
@@ -11679,14 +11765,27 @@
       <w:r>
         <w:t xml:space="preserve">Table </w:t>
       </w:r>
-      <w:fldSimple w:instr=" SEQ Table \* ARABIC ">
-        <w:r>
-          <w:rPr>
-            <w:noProof/>
-          </w:rPr>
-          <w:t>21</w:t>
-        </w:r>
-      </w:fldSimple>
+      <w:r>
+        <w:fldChar w:fldCharType="begin"/>
+      </w:r>
+      <w:r>
+        <w:instrText xml:space="preserve"> SEQ Table \* ARABIC </w:instrText>
+      </w:r>
+      <w:r>
+        <w:fldChar w:fldCharType="separate"/>
+      </w:r>
+      <w:r>
+        <w:rPr>
+          <w:noProof/>
+        </w:rPr>
+        <w:t>21</w:t>
+      </w:r>
+      <w:r>
+        <w:rPr>
+          <w:noProof/>
+        </w:rPr>
+        <w:fldChar w:fldCharType="end"/>
+      </w:r>
       <w:r>
         <w:t>: Example Log Queries</w:t>
       </w:r>
@@ -11768,7 +11867,6 @@
               <w:rPr>
                 <w:szCs w:val="24"/>
               </w:rPr>
-              <w:lastRenderedPageBreak/>
               <w:t>Type</w:t>
             </w:r>
           </w:p>
@@ -11809,14 +11907,12 @@
                 <w:color w:val="000000"/>
               </w:rPr>
             </w:pPr>
-            <w:proofErr w:type="spellStart"/>
             <w:r>
               <w:rPr>
                 <w:color w:val="000000"/>
               </w:rPr>
               <w:t>BadPasswordException</w:t>
             </w:r>
-            <w:proofErr w:type="spellEnd"/>
           </w:p>
           <w:p>
             <w:pPr>
@@ -11862,14 +11958,12 @@
                 <w:color w:val="000000"/>
               </w:rPr>
             </w:pPr>
-            <w:proofErr w:type="spellStart"/>
             <w:r>
               <w:rPr>
                 <w:color w:val="000000"/>
               </w:rPr>
               <w:t>BadUseridException</w:t>
             </w:r>
-            <w:proofErr w:type="spellEnd"/>
           </w:p>
           <w:p>
             <w:pPr>
@@ -11914,14 +12008,12 @@
                 <w:color w:val="000000"/>
               </w:rPr>
             </w:pPr>
-            <w:proofErr w:type="spellStart"/>
             <w:r>
               <w:rPr>
                 <w:color w:val="000000"/>
               </w:rPr>
               <w:t>InactiveUserException</w:t>
             </w:r>
-            <w:proofErr w:type="spellEnd"/>
           </w:p>
           <w:p>
             <w:pPr>
@@ -11966,7 +12058,6 @@
                 <w:color w:val="000000"/>
               </w:rPr>
             </w:pPr>
-            <w:proofErr w:type="spellStart"/>
             <w:r>
               <w:rPr>
                 <w:color w:val="000000"/>
@@ -11979,7 +12070,6 @@
               </w:rPr>
               <w:t>Exception</w:t>
             </w:r>
-            <w:proofErr w:type="spellEnd"/>
           </w:p>
           <w:p>
             <w:pPr>
@@ -12024,7 +12114,6 @@
                 <w:color w:val="000000"/>
               </w:rPr>
             </w:pPr>
-            <w:proofErr w:type="spellStart"/>
             <w:r>
               <w:rPr>
                 <w:color w:val="000000"/>
@@ -12037,7 +12126,6 @@
               </w:rPr>
               <w:t>Exception</w:t>
             </w:r>
-            <w:proofErr w:type="spellEnd"/>
           </w:p>
           <w:p>
             <w:pPr>
@@ -12088,14 +12176,27 @@
       <w:r>
         <w:t xml:space="preserve">Table </w:t>
       </w:r>
-      <w:fldSimple w:instr=" SEQ Table \* ARABIC ">
-        <w:r>
-          <w:rPr>
-            <w:noProof/>
-          </w:rPr>
-          <w:t>22</w:t>
-        </w:r>
-      </w:fldSimple>
+      <w:r>
+        <w:fldChar w:fldCharType="begin"/>
+      </w:r>
+      <w:r>
+        <w:instrText xml:space="preserve"> SEQ Table \* ARABIC </w:instrText>
+      </w:r>
+      <w:r>
+        <w:fldChar w:fldCharType="separate"/>
+      </w:r>
+      <w:r>
+        <w:rPr>
+          <w:noProof/>
+        </w:rPr>
+        <w:t>22</w:t>
+      </w:r>
+      <w:r>
+        <w:rPr>
+          <w:noProof/>
+        </w:rPr>
+        <w:fldChar w:fldCharType="end"/>
+      </w:r>
       <w:r>
         <w:t>: Existing Custom Application Types and Descriptions</w:t>
       </w:r>
@@ -12163,7 +12264,7 @@
       <w:r>
         <w:t xml:space="preserve"> online manual: </w:t>
       </w:r>
-      <w:hyperlink r:id="rId22" w:history="1">
+      <w:hyperlink r:id="rId25" w:history="1">
         <w:r>
           <w:rPr>
             <w:rStyle w:val="Hyperlink"/>
@@ -12206,25 +12307,21 @@
       <w:r>
         <w:t xml:space="preserve">automatically logs all errors to the </w:t>
       </w:r>
-      <w:proofErr w:type="spellStart"/>
       <w:r>
         <w:rPr>
           <w:i/>
         </w:rPr>
         <w:t>stderr</w:t>
       </w:r>
-      <w:proofErr w:type="spellEnd"/>
       <w:r>
         <w:t xml:space="preserve"> and </w:t>
       </w:r>
-      <w:proofErr w:type="spellStart"/>
       <w:r>
         <w:rPr>
           <w:i/>
         </w:rPr>
         <w:t>stdout</w:t>
       </w:r>
-      <w:proofErr w:type="spellEnd"/>
       <w:r>
         <w:t xml:space="preserve"> files, although the system administrator can configure the logging per VA guidelines. </w:t>
       </w:r>
@@ -12246,7 +12343,6 @@
         <w:pStyle w:val="BodyText"/>
       </w:pPr>
       <w:r>
-        <w:lastRenderedPageBreak/>
         <w:t xml:space="preserve">By default, </w:t>
       </w:r>
       <w:r>
@@ -12285,7 +12381,7 @@
       <w:r>
         <w:t>logging, see the online manual (</w:t>
       </w:r>
-      <w:hyperlink r:id="rId23" w:history="1">
+      <w:hyperlink r:id="rId26" w:history="1">
         <w:r>
           <w:rPr>
             <w:rStyle w:val="Hyperlink"/>
@@ -12600,7 +12696,6 @@
               <w:keepNext/>
             </w:pPr>
             <w:r>
-              <w:lastRenderedPageBreak/>
               <w:t>Type</w:t>
             </w:r>
           </w:p>
@@ -12786,14 +12881,27 @@
       <w:r>
         <w:t xml:space="preserve">Table </w:t>
       </w:r>
-      <w:fldSimple w:instr=" SEQ Table \* ARABIC ">
-        <w:r>
-          <w:rPr>
-            <w:noProof/>
-          </w:rPr>
-          <w:t>23</w:t>
-        </w:r>
-      </w:fldSimple>
+      <w:r>
+        <w:fldChar w:fldCharType="begin"/>
+      </w:r>
+      <w:r>
+        <w:instrText xml:space="preserve"> SEQ Table \* ARABIC </w:instrText>
+      </w:r>
+      <w:r>
+        <w:fldChar w:fldCharType="separate"/>
+      </w:r>
+      <w:r>
+        <w:rPr>
+          <w:noProof/>
+        </w:rPr>
+        <w:t>23</w:t>
+      </w:r>
+      <w:r>
+        <w:rPr>
+          <w:noProof/>
+        </w:rPr>
+        <w:fldChar w:fldCharType="end"/>
+      </w:r>
       <w:r>
         <w:t xml:space="preserve">: </w:t>
       </w:r>
@@ -13029,7 +13137,6 @@
               <w:t xml:space="preserve">IRDS </w:t>
             </w:r>
             <w:r>
-              <w:lastRenderedPageBreak/>
               <w:t xml:space="preserve">Account in the </w:t>
             </w:r>
             <w:r>
@@ -13047,12 +13154,7 @@
           </w:tcPr>
           <w:p>
             <w:r>
-              <w:lastRenderedPageBreak/>
-              <w:t xml:space="preserve">User is presented with </w:t>
-            </w:r>
-            <w:r>
-              <w:lastRenderedPageBreak/>
-              <w:t xml:space="preserve">“Account is locked. </w:t>
+              <w:t xml:space="preserve">User is presented with “Account is locked. </w:t>
             </w:r>
             <w:r>
               <w:t>Please contact System Admin</w:t>
@@ -13069,7 +13171,6 @@
           </w:tcPr>
           <w:p>
             <w:r>
-              <w:lastRenderedPageBreak/>
               <w:t xml:space="preserve">User’s account is locked in </w:t>
             </w:r>
             <w:r>
@@ -13079,11 +13180,7 @@
               <w:t xml:space="preserve">. </w:t>
             </w:r>
             <w:r>
-              <w:t xml:space="preserve">User has entered </w:t>
-            </w:r>
-            <w:r>
-              <w:lastRenderedPageBreak/>
-              <w:t xml:space="preserve">the wrong username and password more than 3 times. User should seek assistance with VA Active Directory admin to ensure their username and password is correct or have it be reset to something else. </w:t>
+              <w:t xml:space="preserve">User has entered the wrong username and password more than 3 times. User should seek assistance with VA Active Directory admin to ensure their username and password is correct or have it be reset to something else. </w:t>
             </w:r>
             <w:r>
               <w:t>T</w:t>
@@ -13108,7 +13205,6 @@
           </w:tcPr>
           <w:p>
             <w:r>
-              <w:lastRenderedPageBreak/>
               <w:t>Verify IRDS Account in the Login Page</w:t>
             </w:r>
           </w:p>
@@ -13438,7 +13534,6 @@
       </w:pPr>
       <w:bookmarkStart w:id="43" w:name="_Toc420661254"/>
       <w:r>
-        <w:lastRenderedPageBreak/>
         <w:t>System Recovery</w:t>
       </w:r>
       <w:bookmarkEnd w:id="43"/>
@@ -13626,7 +13721,6 @@
         <w:pStyle w:val="BodyText"/>
       </w:pPr>
       <w:r>
-        <w:lastRenderedPageBreak/>
         <w:t>Once the back-out has completed, the routing expression on the server is restored to point to the desired version of the web application. The full steps are given below:</w:t>
       </w:r>
     </w:p>
@@ -13734,7 +13828,7 @@
       <w:r>
         <w:t xml:space="preserve">manual: </w:t>
       </w:r>
-      <w:hyperlink r:id="rId24" w:history="1">
+      <w:hyperlink r:id="rId27" w:history="1">
         <w:r>
           <w:rPr>
             <w:rStyle w:val="Hyperlink"/>
@@ -13752,7 +13846,6 @@
       </w:pPr>
       <w:bookmarkStart w:id="47" w:name="_Toc420661258"/>
       <w:r>
-        <w:lastRenderedPageBreak/>
         <w:t>Operations &amp; Maintenance System Support</w:t>
       </w:r>
       <w:bookmarkEnd w:id="47"/>
@@ -14019,19 +14112,7 @@
         <w:t>2. Troubleshooting</w:t>
       </w:r>
       <w:r>
-        <w:t xml:space="preserve">:  The program administrator will assign trouble tickets to the Healthcare System Technical Administrator (HSTA), who will analyze, troubleshoot, and document the reported issues.  If the HSTA can resolve the issue through at the configuration or database level, </w:t>
-      </w:r>
-      <w:r>
-        <w:lastRenderedPageBreak/>
-        <w:t xml:space="preserve">or through coordination with the National Service Desk (in the event of a CPRS or </w:t>
-      </w:r>
-      <w:proofErr w:type="spellStart"/>
-      <w:r>
-        <w:t>VistA</w:t>
-      </w:r>
-      <w:proofErr w:type="spellEnd"/>
-      <w:r>
-        <w:t xml:space="preserve"> issue), the HSTA will document the resolution within the ticket and mark it resolved.    </w:t>
+        <w:t xml:space="preserve">:  The program administrator will assign trouble tickets to the Healthcare System Technical Administrator (HSTA), who will analyze, troubleshoot, and document the reported issues.  If the HSTA can resolve the issue through at the configuration or database level, or through coordination with the National Service Desk (in the event of a CPRS or VistA issue), the HSTA will document the resolution within the ticket and mark it resolved.    </w:t>
       </w:r>
     </w:p>
     <w:p>
@@ -14230,9 +14311,6 @@
     <w:pPr>
       <w:pStyle w:val="Footer"/>
     </w:pPr>
-    <w:r>
-      <w:t>Template Version 1.0 (remove prior to publication)</w:t>
-    </w:r>
   </w:p>
 </w:ftr>
 </file>
@@ -14242,6 +14320,19 @@
   <w:p>
     <w:pPr>
       <w:pStyle w:val="Footer"/>
+    </w:pPr>
+    <w:r>
+      <w:t>Template Version 1.0 (remove prior to publication)</w:t>
+    </w:r>
+  </w:p>
+</w:ftr>
+</file>
+
+<file path=word/footer4.xml><?xml version="1.0" encoding="utf-8"?>
+<w:ftr xmlns:wpc="http://schemas.microsoft.com/office/word/2010/wordprocessingCanvas" xmlns:mc="http://schemas.openxmlformats.org/markup-compatibility/2006" xmlns:o="urn:schemas-microsoft-com:office:office" xmlns:r="http://schemas.openxmlformats.org/officeDocument/2006/relationships" xmlns:m="http://schemas.openxmlformats.org/officeDocument/2006/math" xmlns:v="urn:schemas-microsoft-com:vml" xmlns:wp14="http://schemas.microsoft.com/office/word/2010/wordprocessingDrawing" xmlns:wp="http://schemas.openxmlformats.org/drawingml/2006/wordprocessingDrawing" xmlns:w10="urn:schemas-microsoft-com:office:word" xmlns:w="http://schemas.openxmlformats.org/wordprocessingml/2006/main" xmlns:w14="http://schemas.microsoft.com/office/word/2010/wordml" xmlns:w15="http://schemas.microsoft.com/office/word/2012/wordml" xmlns:wpg="http://schemas.microsoft.com/office/word/2010/wordprocessingGroup" xmlns:wpi="http://schemas.microsoft.com/office/word/2010/wordprocessingInk" xmlns:wne="http://schemas.microsoft.com/office/word/2006/wordml" xmlns:wps="http://schemas.microsoft.com/office/word/2010/wordprocessingShape" mc:Ignorable="w14 w15 wp14">
+  <w:p>
+    <w:pPr>
+      <w:pStyle w:val="Footer"/>
       <w:jc w:val="center"/>
       <w:rPr>
         <w:rStyle w:val="PageNumber"/>
@@ -14276,7 +14367,7 @@
         <w:rStyle w:val="PageNumber"/>
         <w:noProof/>
       </w:rPr>
-      <w:t>17</w:t>
+      <w:t>ii</w:t>
     </w:r>
     <w:r>
       <w:rPr>
@@ -14351,6 +14442,86 @@
 </file>
 
 <file path=word/header1.xml><?xml version="1.0" encoding="utf-8"?>
+<w:hdr xmlns:wpc="http://schemas.microsoft.com/office/word/2010/wordprocessingCanvas" xmlns:mc="http://schemas.openxmlformats.org/markup-compatibility/2006" xmlns:o="urn:schemas-microsoft-com:office:office" xmlns:r="http://schemas.openxmlformats.org/officeDocument/2006/relationships" xmlns:m="http://schemas.openxmlformats.org/officeDocument/2006/math" xmlns:v="urn:schemas-microsoft-com:vml" xmlns:wp14="http://schemas.microsoft.com/office/word/2010/wordprocessingDrawing" xmlns:wp="http://schemas.openxmlformats.org/drawingml/2006/wordprocessingDrawing" xmlns:w10="urn:schemas-microsoft-com:office:word" xmlns:w="http://schemas.openxmlformats.org/wordprocessingml/2006/main" xmlns:w14="http://schemas.microsoft.com/office/word/2010/wordml" xmlns:w15="http://schemas.microsoft.com/office/word/2012/wordml" xmlns:wpg="http://schemas.microsoft.com/office/word/2010/wordprocessingGroup" xmlns:wpi="http://schemas.microsoft.com/office/word/2010/wordprocessingInk" xmlns:wne="http://schemas.microsoft.com/office/word/2006/wordml" xmlns:wps="http://schemas.microsoft.com/office/word/2010/wordprocessingShape" mc:Ignorable="w14 w15 wp14">
+  <w:p>
+    <w:pPr>
+      <w:pStyle w:val="Header"/>
+    </w:pPr>
+    <w:sdt>
+      <w:sdtPr>
+        <w:id w:val="-529333202"/>
+        <w:docPartObj>
+          <w:docPartGallery w:val="Watermarks"/>
+          <w:docPartUnique/>
+        </w:docPartObj>
+      </w:sdtPr>
+      <w:sdtContent>
+        <w:r>
+          <w:rPr>
+            <w:noProof/>
+          </w:rPr>
+          <w:pict w14:anchorId="0F5A1F26">
+            <v:shapetype id="_x0000_t136" coordsize="21600,21600" o:spt="136" adj="10800" path="m@7,l@8,m@5,21600l@6,21600e">
+              <v:formulas>
+                <v:f eqn="sum #0 0 10800"/>
+                <v:f eqn="prod #0 2 1"/>
+                <v:f eqn="sum 21600 0 @1"/>
+                <v:f eqn="sum 0 0 @2"/>
+                <v:f eqn="sum 21600 0 @3"/>
+                <v:f eqn="if @0 @3 0"/>
+                <v:f eqn="if @0 21600 @1"/>
+                <v:f eqn="if @0 0 @2"/>
+                <v:f eqn="if @0 @4 21600"/>
+                <v:f eqn="mid @5 @6"/>
+                <v:f eqn="mid @8 @5"/>
+                <v:f eqn="mid @7 @8"/>
+                <v:f eqn="mid @6 @7"/>
+                <v:f eqn="sum @6 0 @5"/>
+              </v:formulas>
+              <v:path textpathok="t" o:connecttype="custom" o:connectlocs="@9,0;@10,10800;@11,21600;@12,10800" o:connectangles="270,180,90,0"/>
+              <v:textpath on="t" fitshape="t"/>
+              <v:handles>
+                <v:h position="#0,bottomRight" xrange="6629,14971"/>
+              </v:handles>
+              <o:lock v:ext="edit" text="t" shapetype="t"/>
+            </v:shapetype>
+            <v:shape id="_x0000_s2055" type="#_x0000_t136" style="position:absolute;margin-left:0;margin-top:0;width:412.4pt;height:247.45pt;rotation:315;z-index:-251656192;mso-position-horizontal:center;mso-position-horizontal-relative:margin;mso-position-vertical:center;mso-position-vertical-relative:margin" o:allowincell="f" fillcolor="silver" stroked="f">
+              <v:fill opacity=".5"/>
+              <v:textpath style="font-family:&quot;Calibri&quot;;font-size:1pt" string="DRAFT"/>
+              <w10:wrap anchorx="margin" anchory="margin"/>
+            </v:shape>
+          </w:pict>
+        </w:r>
+      </w:sdtContent>
+    </w:sdt>
+    <w:sdt>
+      <w:sdtPr>
+        <w:id w:val="976722987"/>
+        <w:docPartObj>
+          <w:docPartGallery w:val="Watermarks"/>
+          <w:docPartUnique/>
+        </w:docPartObj>
+      </w:sdtPr>
+      <w:sdtContent>
+        <w:r>
+          <w:rPr>
+            <w:noProof/>
+          </w:rPr>
+          <w:pict w14:anchorId="706FD4B4">
+            <v:shape id="_x0000_s2052" type="#_x0000_t136" style="position:absolute;margin-left:0;margin-top:0;width:412.4pt;height:247.45pt;rotation:315;z-index:-251659264;mso-position-horizontal:center;mso-position-horizontal-relative:margin;mso-position-vertical:center;mso-position-vertical-relative:margin" o:allowincell="f" fillcolor="silver" stroked="f">
+              <v:fill opacity=".5"/>
+              <v:textpath style="font-family:&quot;Calibri&quot;;font-size:1pt" string="DRAFT"/>
+              <w10:wrap anchorx="margin" anchory="margin"/>
+            </v:shape>
+          </w:pict>
+        </w:r>
+      </w:sdtContent>
+    </w:sdt>
+  </w:p>
+</w:hdr>
+</file>
+
+<file path=word/header2.xml><?xml version="1.0" encoding="utf-8"?>
 <w:hdr xmlns:wpc="http://schemas.microsoft.com/office/word/2010/wordprocessingCanvas" xmlns:mc="http://schemas.openxmlformats.org/markup-compatibility/2006" xmlns:o="urn:schemas-microsoft-com:office:office" xmlns:r="http://schemas.openxmlformats.org/officeDocument/2006/relationships" xmlns:m="http://schemas.openxmlformats.org/officeDocument/2006/math" xmlns:v="urn:schemas-microsoft-com:vml" xmlns:wp14="http://schemas.microsoft.com/office/word/2010/wordprocessingDrawing" xmlns:wp="http://schemas.openxmlformats.org/drawingml/2006/wordprocessingDrawing" xmlns:w10="urn:schemas-microsoft-com:office:word" xmlns:w="http://schemas.openxmlformats.org/wordprocessingml/2006/main" xmlns:w14="http://schemas.microsoft.com/office/word/2010/wordml" xmlns:w15="http://schemas.microsoft.com/office/word/2012/wordml" xmlns:wpg="http://schemas.microsoft.com/office/word/2010/wordprocessingGroup" xmlns:wpi="http://schemas.microsoft.com/office/word/2010/wordprocessingInk" xmlns:wne="http://schemas.microsoft.com/office/word/2006/wordml" xmlns:wps="http://schemas.microsoft.com/office/word/2010/wordprocessingShape" mc:Ignorable="w14 w15 wp14">
   <w:tbl>
     <w:tblPr>
@@ -14388,6 +14559,53 @@
           <w:pPr>
             <w:pStyle w:val="Header"/>
           </w:pPr>
+          <w:sdt>
+            <w:sdtPr>
+              <w:id w:val="1480196755"/>
+              <w:docPartObj>
+                <w:docPartGallery w:val="Watermarks"/>
+                <w:docPartUnique/>
+              </w:docPartObj>
+            </w:sdtPr>
+            <w:sdtContent>
+              <w:r>
+                <w:rPr>
+                  <w:noProof/>
+                </w:rPr>
+                <w:pict w14:anchorId="6BE3DB8B">
+                  <v:shapetype id="_x0000_t136" coordsize="21600,21600" o:spt="136" adj="10800" path="m@7,l@8,m@5,21600l@6,21600e">
+                    <v:formulas>
+                      <v:f eqn="sum #0 0 10800"/>
+                      <v:f eqn="prod #0 2 1"/>
+                      <v:f eqn="sum 21600 0 @1"/>
+                      <v:f eqn="sum 0 0 @2"/>
+                      <v:f eqn="sum 21600 0 @3"/>
+                      <v:f eqn="if @0 @3 0"/>
+                      <v:f eqn="if @0 21600 @1"/>
+                      <v:f eqn="if @0 0 @2"/>
+                      <v:f eqn="if @0 @4 21600"/>
+                      <v:f eqn="mid @5 @6"/>
+                      <v:f eqn="mid @8 @5"/>
+                      <v:f eqn="mid @7 @8"/>
+                      <v:f eqn="mid @6 @7"/>
+                      <v:f eqn="sum @6 0 @5"/>
+                    </v:formulas>
+                    <v:path textpathok="t" o:connecttype="custom" o:connectlocs="@9,0;@10,10800;@11,21600;@12,10800" o:connectangles="270,180,90,0"/>
+                    <v:textpath on="t" fitshape="t"/>
+                    <v:handles>
+                      <v:h position="#0,bottomRight" xrange="6629,14971"/>
+                    </v:handles>
+                    <o:lock v:ext="edit" text="t" shapetype="t"/>
+                  </v:shapetype>
+                  <v:shape id="_x0000_s2053" type="#_x0000_t136" style="position:absolute;margin-left:0;margin-top:0;width:412.4pt;height:247.45pt;rotation:315;z-index:-251658240;mso-position-horizontal:center;mso-position-horizontal-relative:margin;mso-position-vertical:center;mso-position-vertical-relative:margin" o:allowincell="f" fillcolor="silver" stroked="f">
+                    <v:fill opacity=".5"/>
+                    <v:textpath style="font-family:&quot;Calibri&quot;;font-size:1pt" string="DRAFT"/>
+                    <w10:wrap anchorx="margin" anchory="margin"/>
+                  </v:shape>
+                </w:pict>
+              </w:r>
+            </w:sdtContent>
+          </w:sdt>
           <w:r>
             <w:t>System Administration Manual</w:t>
           </w:r>
@@ -14446,6 +14664,109 @@
 </w:hdr>
 </file>
 
+<file path=word/header3.xml><?xml version="1.0" encoding="utf-8"?>
+<w:hdr xmlns:wpc="http://schemas.microsoft.com/office/word/2010/wordprocessingCanvas" xmlns:mc="http://schemas.openxmlformats.org/markup-compatibility/2006" xmlns:o="urn:schemas-microsoft-com:office:office" xmlns:r="http://schemas.openxmlformats.org/officeDocument/2006/relationships" xmlns:m="http://schemas.openxmlformats.org/officeDocument/2006/math" xmlns:v="urn:schemas-microsoft-com:vml" xmlns:wp14="http://schemas.microsoft.com/office/word/2010/wordprocessingDrawing" xmlns:wp="http://schemas.openxmlformats.org/drawingml/2006/wordprocessingDrawing" xmlns:w10="urn:schemas-microsoft-com:office:word" xmlns:w="http://schemas.openxmlformats.org/wordprocessingml/2006/main" xmlns:w14="http://schemas.microsoft.com/office/word/2010/wordml" xmlns:w15="http://schemas.microsoft.com/office/word/2012/wordml" xmlns:wpg="http://schemas.microsoft.com/office/word/2010/wordprocessingGroup" xmlns:wpi="http://schemas.microsoft.com/office/word/2010/wordprocessingInk" xmlns:wne="http://schemas.microsoft.com/office/word/2006/wordml" xmlns:wps="http://schemas.microsoft.com/office/word/2010/wordprocessingShape" mc:Ignorable="w14 w15 wp14">
+  <w:p>
+    <w:pPr>
+      <w:pStyle w:val="Header"/>
+    </w:pPr>
+    <w:sdt>
+      <w:sdtPr>
+        <w:id w:val="-943685966"/>
+        <w:docPartObj>
+          <w:docPartGallery w:val="Watermarks"/>
+          <w:docPartUnique/>
+        </w:docPartObj>
+      </w:sdtPr>
+      <w:sdtContent>
+        <w:r>
+          <w:rPr>
+            <w:noProof/>
+          </w:rPr>
+          <w:pict w14:anchorId="24CE2AA9">
+            <v:shapetype id="_x0000_t136" coordsize="21600,21600" o:spt="136" adj="10800" path="m@7,l@8,m@5,21600l@6,21600e">
+              <v:formulas>
+                <v:f eqn="sum #0 0 10800"/>
+                <v:f eqn="prod #0 2 1"/>
+                <v:f eqn="sum 21600 0 @1"/>
+                <v:f eqn="sum 0 0 @2"/>
+                <v:f eqn="sum 21600 0 @3"/>
+                <v:f eqn="if @0 @3 0"/>
+                <v:f eqn="if @0 21600 @1"/>
+                <v:f eqn="if @0 0 @2"/>
+                <v:f eqn="if @0 @4 21600"/>
+                <v:f eqn="mid @5 @6"/>
+                <v:f eqn="mid @8 @5"/>
+                <v:f eqn="mid @7 @8"/>
+                <v:f eqn="mid @6 @7"/>
+                <v:f eqn="sum @6 0 @5"/>
+              </v:formulas>
+              <v:path textpathok="t" o:connecttype="custom" o:connectlocs="@9,0;@10,10800;@11,21600;@12,10800" o:connectangles="270,180,90,0"/>
+              <v:textpath on="t" fitshape="t"/>
+              <v:handles>
+                <v:h position="#0,bottomRight" xrange="6629,14971"/>
+              </v:handles>
+              <o:lock v:ext="edit" text="t" shapetype="t"/>
+            </v:shapetype>
+            <v:shape id="_x0000_s2054" type="#_x0000_t136" style="position:absolute;margin-left:0;margin-top:0;width:412.4pt;height:247.45pt;rotation:315;z-index:-251657216;mso-position-horizontal:center;mso-position-horizontal-relative:margin;mso-position-vertical:center;mso-position-vertical-relative:margin" o:allowincell="f" fillcolor="silver" stroked="f">
+              <v:fill opacity=".5"/>
+              <v:textpath style="font-family:&quot;Calibri&quot;;font-size:1pt" string="DRAFT"/>
+              <w10:wrap anchorx="margin" anchory="margin"/>
+            </v:shape>
+          </w:pict>
+        </w:r>
+      </w:sdtContent>
+    </w:sdt>
+    <w:sdt>
+      <w:sdtPr>
+        <w:id w:val="-60939372"/>
+        <w:docPartObj>
+          <w:docPartGallery w:val="Watermarks"/>
+          <w:docPartUnique/>
+        </w:docPartObj>
+      </w:sdtPr>
+      <w:sdtContent>
+        <w:r>
+          <w:rPr>
+            <w:noProof/>
+          </w:rPr>
+          <w:pict w14:anchorId="62DA791A">
+            <v:shape id="_x0000_s2051" type="#_x0000_t136" style="position:absolute;margin-left:0;margin-top:0;width:412.4pt;height:247.45pt;rotation:315;z-index:-251660288;mso-position-horizontal:center;mso-position-horizontal-relative:margin;mso-position-vertical:center;mso-position-vertical-relative:margin" o:allowincell="f" fillcolor="silver" stroked="f">
+              <v:fill opacity=".5"/>
+              <v:textpath style="font-family:&quot;Calibri&quot;;font-size:1pt" string="DRAFT"/>
+              <w10:wrap anchorx="margin" anchory="margin"/>
+            </v:shape>
+          </w:pict>
+        </w:r>
+      </w:sdtContent>
+    </w:sdt>
+    <w:sdt>
+      <w:sdtPr>
+        <w:id w:val="1108998567"/>
+        <w:docPartObj>
+          <w:docPartGallery w:val="Watermarks"/>
+          <w:docPartUnique/>
+        </w:docPartObj>
+      </w:sdtPr>
+      <w:sdtContent>
+        <w:r>
+          <w:rPr>
+            <w:noProof/>
+          </w:rPr>
+          <w:pict w14:anchorId="0E72A226">
+            <v:shape id="PowerPlusWaterMarkObject357831064" o:spid="_x0000_s2049" type="#_x0000_t136" style="position:absolute;margin-left:0;margin-top:0;width:412.4pt;height:247.45pt;rotation:315;z-index:-251661312;mso-position-horizontal:center;mso-position-horizontal-relative:margin;mso-position-vertical:center;mso-position-vertical-relative:margin" o:allowincell="f" fillcolor="silver" stroked="f">
+              <v:fill opacity=".5"/>
+              <v:textpath style="font-family:&quot;Calibri&quot;;font-size:1pt" string="DRAFT"/>
+              <w10:wrap anchorx="margin" anchory="margin"/>
+            </v:shape>
+          </w:pict>
+        </w:r>
+      </w:sdtContent>
+    </w:sdt>
+  </w:p>
+</w:hdr>
+</file>
+
 <file path=word/numbering.xml><?xml version="1.0" encoding="utf-8"?>
 <w:numbering xmlns:wpc="http://schemas.microsoft.com/office/word/2010/wordprocessingCanvas" xmlns:mc="http://schemas.openxmlformats.org/markup-compatibility/2006" xmlns:o="urn:schemas-microsoft-com:office:office" xmlns:r="http://schemas.openxmlformats.org/officeDocument/2006/relationships" xmlns:m="http://schemas.openxmlformats.org/officeDocument/2006/math" xmlns:v="urn:schemas-microsoft-com:vml" xmlns:wp14="http://schemas.microsoft.com/office/word/2010/wordprocessingDrawing" xmlns:wp="http://schemas.openxmlformats.org/drawingml/2006/wordprocessingDrawing" xmlns:w10="urn:schemas-microsoft-com:office:word" xmlns:w="http://schemas.openxmlformats.org/wordprocessingml/2006/main" xmlns:w14="http://schemas.microsoft.com/office/word/2010/wordml" xmlns:w15="http://schemas.microsoft.com/office/word/2012/wordml" xmlns:wpg="http://schemas.microsoft.com/office/word/2010/wordprocessingGroup" xmlns:wpi="http://schemas.microsoft.com/office/word/2010/wordprocessingInk" xmlns:wne="http://schemas.microsoft.com/office/word/2006/wordml" xmlns:wps="http://schemas.microsoft.com/office/word/2010/wordprocessingShape" mc:Ignorable="w14 w15 wp14">
   <w:numPicBullet w:numPicBulletId="0">
@@ -14469,12 +14790,12 @@
         <v:path o:extrusionok="f" gradientshapeok="t" o:connecttype="rect"/>
         <o:lock v:ext="edit" aspectratio="t"/>
       </v:shapetype>
-      <v:shape id="_x0000_i1027" type="#_x0000_t75" style="width:68.25pt;height:41.25pt" o:bullet="t">
+      <v:shape id="_x0000_i1026" type="#_x0000_t75" style="width:68.25pt;height:41.25pt" o:bullet="t">
         <v:imagedata r:id="rId1" o:title="pointing-finger-white-small"/>
       </v:shape>
     </w:pict>
   </w:numPicBullet>
-  <w:abstractNum w:abstractNumId="0" w15:restartNumberingAfterBreak="0">
+  <w:abstractNum w:abstractNumId="0">
     <w:nsid w:val="022747A8"/>
     <w:multiLevelType w:val="multilevel"/>
     <w:tmpl w:val="70480CCA"/>
@@ -14597,7 +14918,7 @@
       </w:rPr>
     </w:lvl>
   </w:abstractNum>
-  <w:abstractNum w:abstractNumId="1" w15:restartNumberingAfterBreak="0">
+  <w:abstractNum w:abstractNumId="1">
     <w:nsid w:val="05B10654"/>
     <w:multiLevelType w:val="multilevel"/>
     <w:tmpl w:val="EFF63DB6"/>
@@ -14710,7 +15031,7 @@
       </w:rPr>
     </w:lvl>
   </w:abstractNum>
-  <w:abstractNum w:abstractNumId="2" w15:restartNumberingAfterBreak="0">
+  <w:abstractNum w:abstractNumId="2">
     <w:nsid w:val="096C3577"/>
     <w:multiLevelType w:val="hybridMultilevel"/>
     <w:tmpl w:val="C5828E9A"/>
@@ -14827,7 +15148,7 @@
       </w:pPr>
     </w:lvl>
   </w:abstractNum>
-  <w:abstractNum w:abstractNumId="3" w15:restartNumberingAfterBreak="0">
+  <w:abstractNum w:abstractNumId="3">
     <w:nsid w:val="0F62625C"/>
     <w:multiLevelType w:val="multilevel"/>
     <w:tmpl w:val="73EA64B4"/>
@@ -15012,7 +15333,7 @@
       </w:rPr>
     </w:lvl>
   </w:abstractNum>
-  <w:abstractNum w:abstractNumId="4" w15:restartNumberingAfterBreak="0">
+  <w:abstractNum w:abstractNumId="4">
     <w:nsid w:val="173C15B2"/>
     <w:multiLevelType w:val="hybridMultilevel"/>
     <w:tmpl w:val="24204F80"/>
@@ -15152,7 +15473,7 @@
       </w:rPr>
     </w:lvl>
   </w:abstractNum>
-  <w:abstractNum w:abstractNumId="5" w15:restartNumberingAfterBreak="0">
+  <w:abstractNum w:abstractNumId="5">
     <w:nsid w:val="1B293328"/>
     <w:multiLevelType w:val="multilevel"/>
     <w:tmpl w:val="6882D5AA"/>
@@ -15265,7 +15586,7 @@
       </w:rPr>
     </w:lvl>
   </w:abstractNum>
-  <w:abstractNum w:abstractNumId="6" w15:restartNumberingAfterBreak="0">
+  <w:abstractNum w:abstractNumId="6">
     <w:nsid w:val="1C88381C"/>
     <w:multiLevelType w:val="hybridMultilevel"/>
     <w:tmpl w:val="BA7EF7CE"/>
@@ -15406,7 +15727,7 @@
       </w:rPr>
     </w:lvl>
   </w:abstractNum>
-  <w:abstractNum w:abstractNumId="7" w15:restartNumberingAfterBreak="0">
+  <w:abstractNum w:abstractNumId="7">
     <w:nsid w:val="1DB56508"/>
     <w:multiLevelType w:val="hybridMultilevel"/>
     <w:tmpl w:val="826267F2"/>
@@ -15492,7 +15813,7 @@
       </w:pPr>
     </w:lvl>
   </w:abstractNum>
-  <w:abstractNum w:abstractNumId="8" w15:restartNumberingAfterBreak="0">
+  <w:abstractNum w:abstractNumId="8">
     <w:nsid w:val="1E223CA6"/>
     <w:multiLevelType w:val="multilevel"/>
     <w:tmpl w:val="5B8C8E22"/>
@@ -15605,7 +15926,7 @@
       </w:rPr>
     </w:lvl>
   </w:abstractNum>
-  <w:abstractNum w:abstractNumId="9" w15:restartNumberingAfterBreak="0">
+  <w:abstractNum w:abstractNumId="9">
     <w:nsid w:val="2E815826"/>
     <w:multiLevelType w:val="hybridMultilevel"/>
     <w:tmpl w:val="04663B9E"/>
@@ -15726,7 +16047,7 @@
       </w:pPr>
     </w:lvl>
   </w:abstractNum>
-  <w:abstractNum w:abstractNumId="10" w15:restartNumberingAfterBreak="0">
+  <w:abstractNum w:abstractNumId="10">
     <w:nsid w:val="30CF4423"/>
     <w:multiLevelType w:val="multilevel"/>
     <w:tmpl w:val="F8022308"/>
@@ -15867,7 +16188,7 @@
       </w:rPr>
     </w:lvl>
   </w:abstractNum>
-  <w:abstractNum w:abstractNumId="11" w15:restartNumberingAfterBreak="0">
+  <w:abstractNum w:abstractNumId="11">
     <w:nsid w:val="327F5CE7"/>
     <w:multiLevelType w:val="hybridMultilevel"/>
     <w:tmpl w:val="7BC4ADCC"/>
@@ -16008,7 +16329,7 @@
       </w:rPr>
     </w:lvl>
   </w:abstractNum>
-  <w:abstractNum w:abstractNumId="12" w15:restartNumberingAfterBreak="0">
+  <w:abstractNum w:abstractNumId="12">
     <w:nsid w:val="3B9E4DA5"/>
     <w:multiLevelType w:val="hybridMultilevel"/>
     <w:tmpl w:val="27D0A18C"/>
@@ -16097,7 +16418,7 @@
       </w:pPr>
     </w:lvl>
   </w:abstractNum>
-  <w:abstractNum w:abstractNumId="13" w15:restartNumberingAfterBreak="0">
+  <w:abstractNum w:abstractNumId="13">
     <w:nsid w:val="3E96502D"/>
     <w:multiLevelType w:val="hybridMultilevel"/>
     <w:tmpl w:val="BD8ACD5C"/>
@@ -16210,7 +16531,7 @@
       </w:rPr>
     </w:lvl>
   </w:abstractNum>
-  <w:abstractNum w:abstractNumId="14" w15:restartNumberingAfterBreak="0">
+  <w:abstractNum w:abstractNumId="14">
     <w:nsid w:val="42C13499"/>
     <w:multiLevelType w:val="hybridMultilevel"/>
     <w:tmpl w:val="1EB46A0E"/>
@@ -16322,7 +16643,7 @@
       </w:rPr>
     </w:lvl>
   </w:abstractNum>
-  <w:abstractNum w:abstractNumId="15" w15:restartNumberingAfterBreak="0">
+  <w:abstractNum w:abstractNumId="15">
     <w:nsid w:val="452550ED"/>
     <w:multiLevelType w:val="hybridMultilevel"/>
     <w:tmpl w:val="A03224CE"/>
@@ -16435,7 +16756,7 @@
       </w:rPr>
     </w:lvl>
   </w:abstractNum>
-  <w:abstractNum w:abstractNumId="16" w15:restartNumberingAfterBreak="0">
+  <w:abstractNum w:abstractNumId="16">
     <w:nsid w:val="47165DDE"/>
     <w:multiLevelType w:val="multilevel"/>
     <w:tmpl w:val="A8648546"/>
@@ -16521,7 +16842,7 @@
       </w:pPr>
     </w:lvl>
   </w:abstractNum>
-  <w:abstractNum w:abstractNumId="17" w15:restartNumberingAfterBreak="0">
+  <w:abstractNum w:abstractNumId="17">
     <w:nsid w:val="4BC63E69"/>
     <w:multiLevelType w:val="multilevel"/>
     <w:tmpl w:val="58E47D88"/>
@@ -16663,7 +16984,7 @@
       </w:rPr>
     </w:lvl>
   </w:abstractNum>
-  <w:abstractNum w:abstractNumId="18" w15:restartNumberingAfterBreak="0">
+  <w:abstractNum w:abstractNumId="18">
     <w:nsid w:val="51382355"/>
     <w:multiLevelType w:val="multilevel"/>
     <w:tmpl w:val="5E5C5686"/>
@@ -16812,7 +17133,7 @@
       </w:rPr>
     </w:lvl>
   </w:abstractNum>
-  <w:abstractNum w:abstractNumId="19" w15:restartNumberingAfterBreak="0">
+  <w:abstractNum w:abstractNumId="19">
     <w:nsid w:val="581571F7"/>
     <w:multiLevelType w:val="hybridMultilevel"/>
     <w:tmpl w:val="13EC8F6A"/>
@@ -16953,7 +17274,7 @@
       </w:rPr>
     </w:lvl>
   </w:abstractNum>
-  <w:abstractNum w:abstractNumId="20" w15:restartNumberingAfterBreak="0">
+  <w:abstractNum w:abstractNumId="20">
     <w:nsid w:val="5BE3630F"/>
     <w:multiLevelType w:val="hybridMultilevel"/>
     <w:tmpl w:val="E6EEDF76"/>
@@ -17039,7 +17360,7 @@
       </w:pPr>
     </w:lvl>
   </w:abstractNum>
-  <w:abstractNum w:abstractNumId="21" w15:restartNumberingAfterBreak="0">
+  <w:abstractNum w:abstractNumId="21">
     <w:nsid w:val="606A0D49"/>
     <w:multiLevelType w:val="multilevel"/>
     <w:tmpl w:val="7772D7E8"/>
@@ -17180,7 +17501,7 @@
       </w:rPr>
     </w:lvl>
   </w:abstractNum>
-  <w:abstractNum w:abstractNumId="22" w15:restartNumberingAfterBreak="0">
+  <w:abstractNum w:abstractNumId="22">
     <w:nsid w:val="65A07F68"/>
     <w:multiLevelType w:val="hybridMultilevel"/>
     <w:tmpl w:val="D334EF64"/>
@@ -17269,7 +17590,7 @@
       </w:pPr>
     </w:lvl>
   </w:abstractNum>
-  <w:abstractNum w:abstractNumId="23" w15:restartNumberingAfterBreak="0">
+  <w:abstractNum w:abstractNumId="23">
     <w:nsid w:val="675F01AE"/>
     <w:multiLevelType w:val="hybridMultilevel"/>
     <w:tmpl w:val="17F6A406"/>
@@ -17382,7 +17703,7 @@
       </w:rPr>
     </w:lvl>
   </w:abstractNum>
-  <w:abstractNum w:abstractNumId="24" w15:restartNumberingAfterBreak="0">
+  <w:abstractNum w:abstractNumId="24">
     <w:nsid w:val="68FD01D8"/>
     <w:multiLevelType w:val="multilevel"/>
     <w:tmpl w:val="7D1C31E0"/>
@@ -17495,7 +17816,7 @@
       </w:rPr>
     </w:lvl>
   </w:abstractNum>
-  <w:abstractNum w:abstractNumId="25" w15:restartNumberingAfterBreak="0">
+  <w:abstractNum w:abstractNumId="25">
     <w:nsid w:val="6D5C2438"/>
     <w:multiLevelType w:val="hybridMultilevel"/>
     <w:tmpl w:val="9CEEF7A4"/>
@@ -17612,7 +17933,7 @@
       </w:pPr>
     </w:lvl>
   </w:abstractNum>
-  <w:abstractNum w:abstractNumId="26" w15:restartNumberingAfterBreak="0">
+  <w:abstractNum w:abstractNumId="26">
     <w:nsid w:val="6F182A87"/>
     <w:multiLevelType w:val="hybridMultilevel"/>
     <w:tmpl w:val="253CB208"/>
@@ -17726,7 +18047,7 @@
       </w:pPr>
     </w:lvl>
   </w:abstractNum>
-  <w:abstractNum w:abstractNumId="27" w15:restartNumberingAfterBreak="0">
+  <w:abstractNum w:abstractNumId="27">
     <w:nsid w:val="71494325"/>
     <w:multiLevelType w:val="multilevel"/>
     <w:tmpl w:val="3806A7F6"/>
@@ -17839,7 +18160,7 @@
       </w:rPr>
     </w:lvl>
   </w:abstractNum>
-  <w:abstractNum w:abstractNumId="28" w15:restartNumberingAfterBreak="0">
+  <w:abstractNum w:abstractNumId="28">
     <w:nsid w:val="73B1173E"/>
     <w:multiLevelType w:val="hybridMultilevel"/>
     <w:tmpl w:val="2640D13E"/>
@@ -17960,7 +18281,7 @@
       </w:pPr>
     </w:lvl>
   </w:abstractNum>
-  <w:abstractNum w:abstractNumId="29" w15:restartNumberingAfterBreak="0">
+  <w:abstractNum w:abstractNumId="29">
     <w:nsid w:val="75DA0EC3"/>
     <w:multiLevelType w:val="hybridMultilevel"/>
     <w:tmpl w:val="EBF2461A"/>
@@ -18073,7 +18394,7 @@
       </w:rPr>
     </w:lvl>
   </w:abstractNum>
-  <w:abstractNum w:abstractNumId="30" w15:restartNumberingAfterBreak="0">
+  <w:abstractNum w:abstractNumId="30">
     <w:nsid w:val="76415F6F"/>
     <w:multiLevelType w:val="hybridMultilevel"/>
     <w:tmpl w:val="14AEAF3E"/>
@@ -18186,7 +18507,7 @@
       </w:rPr>
     </w:lvl>
   </w:abstractNum>
-  <w:abstractNum w:abstractNumId="31" w15:restartNumberingAfterBreak="0">
+  <w:abstractNum w:abstractNumId="31">
     <w:nsid w:val="777A6530"/>
     <w:multiLevelType w:val="hybridMultilevel"/>
     <w:tmpl w:val="C1BE0D2A"/>
@@ -18272,7 +18593,7 @@
       </w:pPr>
     </w:lvl>
   </w:abstractNum>
-  <w:abstractNum w:abstractNumId="32" w15:restartNumberingAfterBreak="0">
+  <w:abstractNum w:abstractNumId="32">
     <w:nsid w:val="7F9D06EE"/>
     <w:multiLevelType w:val="hybridMultilevel"/>
     <w:tmpl w:val="29E0F7D2"/>
@@ -19543,6 +19864,7 @@
     <w:uiPriority w:val="59"/>
     <w:rsid w:val="00451181"/>
     <w:tblPr>
+      <w:tblInd w:w="0" w:type="dxa"/>
       <w:tblBorders>
         <w:top w:val="single" w:sz="4" w:space="0" w:color="auto"/>
         <w:left w:val="single" w:sz="4" w:space="0" w:color="auto"/>
@@ -19551,6 +19873,12 @@
         <w:insideH w:val="single" w:sz="4" w:space="0" w:color="auto"/>
         <w:insideV w:val="single" w:sz="4" w:space="0" w:color="auto"/>
       </w:tblBorders>
+      <w:tblCellMar>
+        <w:top w:w="0" w:type="dxa"/>
+        <w:left w:w="108" w:type="dxa"/>
+        <w:bottom w:w="0" w:type="dxa"/>
+        <w:right w:w="108" w:type="dxa"/>
+      </w:tblCellMar>
     </w:tblPr>
   </w:style>
   <w:style w:type="character" w:customStyle="1" w:styleId="TextBold">
@@ -20161,12 +20489,19 @@
     <w:tblPr>
       <w:tblStyleRowBandSize w:val="1"/>
       <w:tblStyleColBandSize w:val="1"/>
+      <w:tblInd w:w="0" w:type="dxa"/>
       <w:tblBorders>
         <w:top w:val="single" w:sz="8" w:space="0" w:color="4F81BD" w:themeColor="accent1"/>
         <w:left w:val="single" w:sz="8" w:space="0" w:color="4F81BD" w:themeColor="accent1"/>
         <w:bottom w:val="single" w:sz="8" w:space="0" w:color="4F81BD" w:themeColor="accent1"/>
         <w:right w:val="single" w:sz="8" w:space="0" w:color="4F81BD" w:themeColor="accent1"/>
       </w:tblBorders>
+      <w:tblCellMar>
+        <w:top w:w="0" w:type="dxa"/>
+        <w:left w:w="108" w:type="dxa"/>
+        <w:bottom w:w="0" w:type="dxa"/>
+        <w:right w:w="108" w:type="dxa"/>
+      </w:tblCellMar>
     </w:tblPr>
     <w:tblStylePr w:type="firstRow">
       <w:pPr>
@@ -20269,12 +20604,19 @@
     <w:basedOn w:val="TableNormal"/>
     <w:rsid w:val="005B0393"/>
     <w:tblPr>
+      <w:tblInd w:w="0" w:type="dxa"/>
       <w:tblBorders>
         <w:top w:val="single" w:sz="12" w:space="0" w:color="000000"/>
         <w:left w:val="single" w:sz="6" w:space="0" w:color="000000"/>
         <w:bottom w:val="single" w:sz="12" w:space="0" w:color="000000"/>
         <w:right w:val="single" w:sz="6" w:space="0" w:color="000000"/>
       </w:tblBorders>
+      <w:tblCellMar>
+        <w:top w:w="0" w:type="dxa"/>
+        <w:left w:w="108" w:type="dxa"/>
+        <w:bottom w:w="0" w:type="dxa"/>
+        <w:right w:w="108" w:type="dxa"/>
+      </w:tblCellMar>
     </w:tblPr>
     <w:tcPr>
       <w:shd w:val="clear" w:color="auto" w:fill="auto"/>
@@ -20473,6 +20815,7 @@
     <w:uiPriority w:val="59"/>
     <w:rsid w:val="00C332F3"/>
     <w:tblPr>
+      <w:tblInd w:w="0" w:type="dxa"/>
       <w:tblBorders>
         <w:top w:val="single" w:sz="4" w:space="0" w:color="auto"/>
         <w:left w:val="single" w:sz="4" w:space="0" w:color="auto"/>
@@ -20481,6 +20824,12 @@
         <w:insideH w:val="single" w:sz="4" w:space="0" w:color="auto"/>
         <w:insideV w:val="single" w:sz="4" w:space="0" w:color="auto"/>
       </w:tblBorders>
+      <w:tblCellMar>
+        <w:top w:w="0" w:type="dxa"/>
+        <w:left w:w="108" w:type="dxa"/>
+        <w:bottom w:w="0" w:type="dxa"/>
+        <w:right w:w="108" w:type="dxa"/>
+      </w:tblCellMar>
     </w:tblPr>
   </w:style>
 </w:styles>
@@ -20772,6 +21121,27 @@
 </file>
 
 <file path=customXml/item1.xml><?xml version="1.0" encoding="utf-8"?>
+<?mso-contentType ?>
+<FormTemplates xmlns="http://schemas.microsoft.com/sharepoint/v3/contenttype/forms">
+  <Display>DocumentLibraryForm</Display>
+  <Edit>DocumentLibraryForm</Edit>
+  <New>DocumentLibraryForm</New>
+</FormTemplates>
+</file>
+
+<file path=customXml/item2.xml><?xml version="1.0" encoding="utf-8"?>
+<p:properties xmlns:p="http://schemas.microsoft.com/office/2006/metadata/properties" xmlns:xsi="http://www.w3.org/2001/XMLSchema-instance" xmlns:pc="http://schemas.microsoft.com/office/infopath/2007/PartnerControls">
+  <documentManagement>
+    <_dlc_DocId xmlns="cdd665a5-4d39-4c80-990a-8a3abca4f55f">657KNE7CTRDA-5605-1238</_dlc_DocId>
+    <_dlc_DocIdUrl xmlns="cdd665a5-4d39-4c80-990a-8a3abca4f55f">
+      <Url>http://vaww.oed.portal.va.gov/administration/Process/releases/_layouts/DocIdRedir.aspx?ID=657KNE7CTRDA-5605-1238</Url>
+      <Description>657KNE7CTRDA-5605-1238</Description>
+    </_dlc_DocIdUrl>
+  </documentManagement>
+</p:properties>
+</file>
+
+<file path=customXml/item3.xml><?xml version="1.0" encoding="utf-8"?>
 <ct:contentTypeSchema xmlns:ct="http://schemas.microsoft.com/office/2006/metadata/contentType" xmlns:ma="http://schemas.microsoft.com/office/2006/metadata/properties/metaAttributes" ct:_="" ma:_="" ma:contentTypeName="Document" ma:contentTypeID="0x010100826F5CA360F1EA4E99D739C9611A8300" ma:contentTypeVersion="0" ma:contentTypeDescription="Create a new document." ma:contentTypeScope="" ma:versionID="5c4d6d4de51d10dedb432e155ba99be3">
   <xsd:schema xmlns:xsd="http://www.w3.org/2001/XMLSchema" xmlns:xs="http://www.w3.org/2001/XMLSchema" xmlns:p="http://schemas.microsoft.com/office/2006/metadata/properties" xmlns:ns2="cdd665a5-4d39-4c80-990a-8a3abca4f55f" targetNamespace="http://schemas.microsoft.com/office/2006/metadata/properties" ma:root="true" ma:fieldsID="69aa6f239e9beacfdfcd772598c43b26" ns2:_="">
     <xsd:import namespace="cdd665a5-4d39-4c80-990a-8a3abca4f55f"/>
@@ -20916,28 +21286,11 @@
 </ct:contentTypeSchema>
 </file>
 
-<file path=customXml/item2.xml><?xml version="1.0" encoding="utf-8"?>
-<p:properties xmlns:p="http://schemas.microsoft.com/office/2006/metadata/properties" xmlns:xsi="http://www.w3.org/2001/XMLSchema-instance" xmlns:pc="http://schemas.microsoft.com/office/infopath/2007/PartnerControls">
-  <documentManagement>
-    <_dlc_DocId xmlns="cdd665a5-4d39-4c80-990a-8a3abca4f55f">657KNE7CTRDA-5605-1238</_dlc_DocId>
-    <_dlc_DocIdUrl xmlns="cdd665a5-4d39-4c80-990a-8a3abca4f55f">
-      <Url>http://vaww.oed.portal.va.gov/administration/Process/releases/_layouts/DocIdRedir.aspx?ID=657KNE7CTRDA-5605-1238</Url>
-      <Description>657KNE7CTRDA-5605-1238</Description>
-    </_dlc_DocIdUrl>
-  </documentManagement>
-</p:properties>
+<file path=customXml/item4.xml><?xml version="1.0" encoding="utf-8"?>
+<b:Sources xmlns:b="http://schemas.openxmlformats.org/officeDocument/2006/bibliography" xmlns="http://schemas.openxmlformats.org/officeDocument/2006/bibliography" SelectedStyle="\APA.XSL" StyleName="APA"/>
 </file>
 
-<file path=customXml/item3.xml><?xml version="1.0" encoding="utf-8"?>
-<?mso-contentType ?>
-<FormTemplates xmlns="http://schemas.microsoft.com/sharepoint/v3/contenttype/forms">
-  <Display>DocumentLibraryForm</Display>
-  <Edit>DocumentLibraryForm</Edit>
-  <New>DocumentLibraryForm</New>
-</FormTemplates>
-</file>
-
-<file path=customXml/item4.xml><?xml version="1.0" encoding="utf-8"?>
+<file path=customXml/item5.xml><?xml version="1.0" encoding="utf-8"?>
 <?mso-contentType ?>
 <spe:Receivers xmlns:spe="http://schemas.microsoft.com/sharepoint/events">
   <Receiver>
@@ -20983,10 +21336,6 @@
 </spe:Receivers>
 </file>
 
-<file path=customXml/item5.xml><?xml version="1.0" encoding="utf-8"?>
-<b:Sources xmlns:b="http://schemas.openxmlformats.org/officeDocument/2006/bibliography" xmlns="http://schemas.openxmlformats.org/officeDocument/2006/bibliography" SelectedStyle="\APA.XSL" StyleName="APA"/>
-</file>
-
 <file path=customXml/item6.xml><?xml version="1.0" encoding="utf-8"?>
 <b:Sources xmlns:b="http://schemas.openxmlformats.org/officeDocument/2006/bibliography" xmlns="http://schemas.openxmlformats.org/officeDocument/2006/bibliography" SelectedStyle="\APA.XSL" StyleName="APA"/>
 </file>
@@ -20996,6 +21345,24 @@
 </file>
 
 <file path=customXml/itemProps1.xml><?xml version="1.0" encoding="utf-8"?>
+<ds:datastoreItem xmlns:ds="http://schemas.openxmlformats.org/officeDocument/2006/customXml" ds:itemID="{F9E15B00-D8F6-4019-88C7-F2FFD2BC11F2}">
+  <ds:schemaRefs>
+    <ds:schemaRef ds:uri="http://schemas.microsoft.com/sharepoint/v3/contenttype/forms"/>
+  </ds:schemaRefs>
+</ds:datastoreItem>
+</file>
+
+<file path=customXml/itemProps2.xml><?xml version="1.0" encoding="utf-8"?>
+<ds:datastoreItem xmlns:ds="http://schemas.openxmlformats.org/officeDocument/2006/customXml" ds:itemID="{7BBB886A-4888-4157-AF15-86C664293605}">
+  <ds:schemaRefs>
+    <ds:schemaRef ds:uri="http://schemas.microsoft.com/office/2006/metadata/properties"/>
+    <ds:schemaRef ds:uri="http://schemas.microsoft.com/office/infopath/2007/PartnerControls"/>
+    <ds:schemaRef ds:uri="cdd665a5-4d39-4c80-990a-8a3abca4f55f"/>
+  </ds:schemaRefs>
+</ds:datastoreItem>
+</file>
+
+<file path=customXml/itemProps3.xml><?xml version="1.0" encoding="utf-8"?>
 <ds:datastoreItem xmlns:ds="http://schemas.openxmlformats.org/officeDocument/2006/customXml" ds:itemID="{0C42C1A0-50E8-4E23-980E-88CA1BA0145E}">
   <ds:schemaRefs>
     <ds:schemaRef ds:uri="http://schemas.microsoft.com/office/2006/metadata/contentType"/>
@@ -21013,25 +21380,15 @@
 </ds:datastoreItem>
 </file>
 
-<file path=customXml/itemProps2.xml><?xml version="1.0" encoding="utf-8"?>
-<ds:datastoreItem xmlns:ds="http://schemas.openxmlformats.org/officeDocument/2006/customXml" ds:itemID="{7BBB886A-4888-4157-AF15-86C664293605}">
+<file path=customXml/itemProps4.xml><?xml version="1.0" encoding="utf-8"?>
+<ds:datastoreItem xmlns:ds="http://schemas.openxmlformats.org/officeDocument/2006/customXml" ds:itemID="{E8F2D9DB-CC9A-44BC-88E2-272950166794}">
   <ds:schemaRefs>
-    <ds:schemaRef ds:uri="http://schemas.microsoft.com/office/2006/metadata/properties"/>
-    <ds:schemaRef ds:uri="http://schemas.microsoft.com/office/infopath/2007/PartnerControls"/>
-    <ds:schemaRef ds:uri="cdd665a5-4d39-4c80-990a-8a3abca4f55f"/>
+    <ds:schemaRef ds:uri="http://schemas.openxmlformats.org/officeDocument/2006/bibliography"/>
   </ds:schemaRefs>
 </ds:datastoreItem>
 </file>
 
-<file path=customXml/itemProps3.xml><?xml version="1.0" encoding="utf-8"?>
-<ds:datastoreItem xmlns:ds="http://schemas.openxmlformats.org/officeDocument/2006/customXml" ds:itemID="{F9E15B00-D8F6-4019-88C7-F2FFD2BC11F2}">
-  <ds:schemaRefs>
-    <ds:schemaRef ds:uri="http://schemas.microsoft.com/sharepoint/v3/contenttype/forms"/>
-  </ds:schemaRefs>
-</ds:datastoreItem>
-</file>
-
-<file path=customXml/itemProps4.xml><?xml version="1.0" encoding="utf-8"?>
+<file path=customXml/itemProps5.xml><?xml version="1.0" encoding="utf-8"?>
 <ds:datastoreItem xmlns:ds="http://schemas.openxmlformats.org/officeDocument/2006/customXml" ds:itemID="{D030B294-E00E-46D5-AE30-95884C13DCE1}">
   <ds:schemaRefs>
     <ds:schemaRef ds:uri="http://schemas.microsoft.com/sharepoint/events"/>
@@ -21039,16 +21396,8 @@
 </ds:datastoreItem>
 </file>
 
-<file path=customXml/itemProps5.xml><?xml version="1.0" encoding="utf-8"?>
-<ds:datastoreItem xmlns:ds="http://schemas.openxmlformats.org/officeDocument/2006/customXml" ds:itemID="{E8F2D9DB-CC9A-44BC-88E2-272950166794}">
-  <ds:schemaRefs>
-    <ds:schemaRef ds:uri="http://schemas.openxmlformats.org/officeDocument/2006/bibliography"/>
-  </ds:schemaRefs>
-</ds:datastoreItem>
-</file>
-
 <file path=customXml/itemProps6.xml><?xml version="1.0" encoding="utf-8"?>
-<ds:datastoreItem xmlns:ds="http://schemas.openxmlformats.org/officeDocument/2006/customXml" ds:itemID="{ABCECEBB-1E69-46B1-A011-981B19A03C31}">
+<ds:datastoreItem xmlns:ds="http://schemas.openxmlformats.org/officeDocument/2006/customXml" ds:itemID="{94C76CCF-691A-4D3C-9337-EDED7B187479}">
   <ds:schemaRefs>
     <ds:schemaRef ds:uri="http://schemas.openxmlformats.org/officeDocument/2006/bibliography"/>
   </ds:schemaRefs>
@@ -21056,7 +21405,7 @@
 </file>
 
 <file path=customXml/itemProps7.xml><?xml version="1.0" encoding="utf-8"?>
-<ds:datastoreItem xmlns:ds="http://schemas.openxmlformats.org/officeDocument/2006/customXml" ds:itemID="{E88FC7DA-2344-4A67-A509-8B66D10D5C2E}">
+<ds:datastoreItem xmlns:ds="http://schemas.openxmlformats.org/officeDocument/2006/customXml" ds:itemID="{5EBB3239-1937-4509-8BF0-9C735803815E}">
   <ds:schemaRefs>
     <ds:schemaRef ds:uri="http://schemas.openxmlformats.org/officeDocument/2006/bibliography"/>
   </ds:schemaRefs>

</xml_diff>